<commit_message>
Thêm API, làm lại Blazor Server cho quản trị
</commit_message>
<xml_diff>
--- a/PS40789_TranNguyenChiBao_ASM.docx
+++ b/PS40789_TranNguyenChiBao_ASM.docx
@@ -14025,9 +14025,8 @@
       <w:bookmarkStart w:id="22" w:name="_Toc184308470"/>
       <w:r>
         <w:lastRenderedPageBreak/>
-        <w:t>Đăng nhập</w:t>
-      </w:r>
-      <w:bookmarkEnd w:id="22"/>
+        <w:t>Thống kê đơn hàng</w:t>
+      </w:r>
     </w:p>
     <w:p>
       <w:pPr>
@@ -14051,13 +14050,28 @@
         <w:ind w:firstLine="720"/>
       </w:pPr>
       <w:r>
-        <w:t xml:space="preserve">Đăng nhập để có thể sử dụng </w:t>
-      </w:r>
-      <w:r>
-        <w:t>website</w:t>
-      </w:r>
-      <w:r>
-        <w:t>. Xác thực người dùng và cho phép truy cập vào các chức năng đã được phân quyền.</w:t>
+        <w:t>Xem thống kê</w:t>
+      </w:r>
+      <w:r>
+        <w:t xml:space="preserve"> đơn hàng</w:t>
+      </w:r>
+      <w:r>
+        <w:t xml:space="preserve"> đã giao</w:t>
+      </w:r>
+      <w:r>
+        <w:t xml:space="preserve">. Yêu cầu của chức năng này là </w:t>
+      </w:r>
+      <w:r>
+        <w:t>xem thống kê đơn hàng</w:t>
+      </w:r>
+      <w:r>
+        <w:t xml:space="preserve">, </w:t>
+      </w:r>
+      <w:r>
+        <w:t>cho phép xuất ra file PDF, Excel,..</w:t>
+      </w:r>
+      <w:r>
+        <w:t>.</w:t>
       </w:r>
     </w:p>
     <w:p>
@@ -14067,19 +14081,23 @@
           <w:ilvl w:val="0"/>
           <w:numId w:val="3"/>
         </w:numPr>
-      </w:pPr>
-      <w:r>
         <w:rPr>
           <w:b/>
           <w:smallCaps/>
         </w:rPr>
-        <w:t>Dữ liệu liên quan</w:t>
-      </w:r>
+      </w:pPr>
       <w:r>
         <w:rPr>
           <w:b/>
           <w:smallCaps/>
         </w:rPr>
+        <w:t>Dữ liệu liên quan</w:t>
+      </w:r>
+      <w:r>
+        <w:rPr>
+          <w:b/>
+          <w:smallCaps/>
+        </w:rPr>
         <w:t>:</w:t>
       </w:r>
     </w:p>
@@ -14089,7 +14107,22 @@
         <w:ind w:firstLine="720"/>
       </w:pPr>
       <w:r>
-        <w:t>Thông tin xác thực: email, mật khẩu.</w:t>
+        <w:t xml:space="preserve">Thông tin của mỗi măt hàng gồm: </w:t>
+      </w:r>
+      <w:r>
+        <w:t>Tên món ăn</w:t>
+      </w:r>
+      <w:r>
+        <w:t xml:space="preserve">, </w:t>
+      </w:r>
+      <w:r>
+        <w:t>doanh thu</w:t>
+      </w:r>
+      <w:r>
+        <w:t>,</w:t>
+      </w:r>
+      <w:r>
+        <w:t>…</w:t>
       </w:r>
     </w:p>
     <w:p>
@@ -14125,16 +14158,243 @@
         <w:ind w:firstLine="720"/>
       </w:pPr>
       <w:r>
-        <w:t xml:space="preserve">Tất cả người dùng đã có tài khoản trong hệ thống (nhân viên, </w:t>
+        <w:t>Sau khi đăng nhập thì quản trị có thể sử dụng chức năng này.</w:t>
       </w:r>
     </w:p>
     <w:p>
       <w:pPr>
+        <w:pStyle w:val="Heading3"/>
+      </w:pPr>
+      <w:r>
+        <w:t>Đăng nhập</w:t>
+      </w:r>
+      <w:bookmarkEnd w:id="22"/>
+    </w:p>
+    <w:p>
+      <w:pPr>
+        <w:pStyle w:val="ListParagraph"/>
+        <w:numPr>
+          <w:ilvl w:val="0"/>
+          <w:numId w:val="3"/>
+        </w:numPr>
+      </w:pPr>
+      <w:r>
+        <w:rPr>
+          <w:b/>
+          <w:smallCaps/>
+        </w:rPr>
+        <w:t>Mô tả chức năng:</w:t>
+      </w:r>
+    </w:p>
+    <w:p>
+      <w:pPr>
         <w:pStyle w:val="ListParagraph"/>
         <w:ind w:firstLine="720"/>
       </w:pPr>
       <w:r>
-        <w:t>quản trị viên).</w:t>
+        <w:t xml:space="preserve">Đăng nhập để có thể sử dụng </w:t>
+      </w:r>
+      <w:r>
+        <w:t>website</w:t>
+      </w:r>
+      <w:r>
+        <w:t>. Xác thực người dùng và cho phép truy cập vào các chức năng đã được phân quyền.</w:t>
+      </w:r>
+    </w:p>
+    <w:p>
+      <w:pPr>
+        <w:pStyle w:val="ListParagraph"/>
+        <w:numPr>
+          <w:ilvl w:val="0"/>
+          <w:numId w:val="3"/>
+        </w:numPr>
+      </w:pPr>
+      <w:r>
+        <w:rPr>
+          <w:b/>
+          <w:smallCaps/>
+        </w:rPr>
+        <w:t>Dữ liệu liên quan</w:t>
+      </w:r>
+      <w:r>
+        <w:rPr>
+          <w:b/>
+          <w:smallCaps/>
+        </w:rPr>
+        <w:t>:</w:t>
+      </w:r>
+    </w:p>
+    <w:p>
+      <w:pPr>
+        <w:pStyle w:val="ListParagraph"/>
+        <w:ind w:firstLine="720"/>
+      </w:pPr>
+      <w:r>
+        <w:t>Thông tin xác thực: email, mật khẩu.</w:t>
+      </w:r>
+    </w:p>
+    <w:p>
+      <w:pPr>
+        <w:pStyle w:val="ListParagraph"/>
+        <w:numPr>
+          <w:ilvl w:val="0"/>
+          <w:numId w:val="3"/>
+        </w:numPr>
+        <w:rPr>
+          <w:b/>
+          <w:smallCaps/>
+        </w:rPr>
+      </w:pPr>
+      <w:r>
+        <w:rPr>
+          <w:b/>
+          <w:smallCaps/>
+        </w:rPr>
+        <w:t>Đối tượng sử dụng</w:t>
+      </w:r>
+      <w:r>
+        <w:rPr>
+          <w:b/>
+          <w:smallCaps/>
+        </w:rPr>
+        <w:t>:</w:t>
+      </w:r>
+    </w:p>
+    <w:p>
+      <w:pPr>
+        <w:pStyle w:val="ListParagraph"/>
+        <w:ind w:firstLine="720"/>
+      </w:pPr>
+      <w:r>
+        <w:t>Tất cả người dùng đã có tài khoản trong hệ thống.</w:t>
+      </w:r>
+    </w:p>
+    <w:p>
+      <w:pPr>
+        <w:pStyle w:val="Heading3"/>
+      </w:pPr>
+      <w:r>
+        <w:t>Quản lý thông tin cá nhân</w:t>
+      </w:r>
+    </w:p>
+    <w:p>
+      <w:pPr>
+        <w:pStyle w:val="ListParagraph"/>
+        <w:numPr>
+          <w:ilvl w:val="0"/>
+          <w:numId w:val="3"/>
+        </w:numPr>
+      </w:pPr>
+      <w:r>
+        <w:rPr>
+          <w:b/>
+          <w:smallCaps/>
+        </w:rPr>
+        <w:t>Mô tả chức năng:</w:t>
+      </w:r>
+    </w:p>
+    <w:p>
+      <w:pPr>
+        <w:pStyle w:val="ListParagraph"/>
+        <w:ind w:firstLine="720"/>
+      </w:pPr>
+      <w:r>
+        <w:t>Cho phép người dùng thay đổi thông tin cá nhân như email, địa chỉ, số điện thoại,</w:t>
+      </w:r>
+      <w:r>
+        <w:t xml:space="preserve"> </w:t>
+      </w:r>
+      <w:r>
+        <w:t>mật khẩu</w:t>
+      </w:r>
+      <w:r>
+        <w:t>,</w:t>
+      </w:r>
+      <w:r>
+        <w:t>..</w:t>
+      </w:r>
+      <w:r>
+        <w:t>.</w:t>
+      </w:r>
+    </w:p>
+    <w:p>
+      <w:pPr>
+        <w:pStyle w:val="ListParagraph"/>
+        <w:numPr>
+          <w:ilvl w:val="0"/>
+          <w:numId w:val="3"/>
+        </w:numPr>
+      </w:pPr>
+      <w:r>
+        <w:rPr>
+          <w:b/>
+          <w:smallCaps/>
+        </w:rPr>
+        <w:t>Dữ liệu liên quan</w:t>
+      </w:r>
+      <w:r>
+        <w:rPr>
+          <w:b/>
+          <w:smallCaps/>
+        </w:rPr>
+        <w:t>:</w:t>
+      </w:r>
+    </w:p>
+    <w:p>
+      <w:pPr>
+        <w:pStyle w:val="ListParagraph"/>
+        <w:ind w:firstLine="720"/>
+      </w:pPr>
+      <w:r>
+        <w:t xml:space="preserve">Thông tin xác thực: email, </w:t>
+      </w:r>
+      <w:r>
+        <w:t xml:space="preserve">địa chỉ, số điện thoại, </w:t>
+      </w:r>
+      <w:r>
+        <w:t>mật khẩu.</w:t>
+      </w:r>
+    </w:p>
+    <w:p>
+      <w:pPr>
+        <w:pStyle w:val="ListParagraph"/>
+        <w:numPr>
+          <w:ilvl w:val="0"/>
+          <w:numId w:val="3"/>
+        </w:numPr>
+        <w:rPr>
+          <w:b/>
+          <w:smallCaps/>
+        </w:rPr>
+      </w:pPr>
+      <w:r>
+        <w:rPr>
+          <w:b/>
+          <w:smallCaps/>
+        </w:rPr>
+        <w:t>Đối tượng sử dụng</w:t>
+      </w:r>
+      <w:r>
+        <w:rPr>
+          <w:b/>
+          <w:smallCaps/>
+        </w:rPr>
+        <w:t>:</w:t>
+      </w:r>
+    </w:p>
+    <w:p>
+      <w:pPr>
+        <w:pStyle w:val="ListParagraph"/>
+        <w:ind w:firstLine="720"/>
+      </w:pPr>
+      <w:r>
+        <w:t>Tất cả người dùng đã có tài khoản trong hệ thốn</w:t>
+      </w:r>
+      <w:r>
+        <w:t>g</w:t>
+      </w:r>
+      <w:r>
+        <w:t>.</w:t>
       </w:r>
     </w:p>
     <w:p>
@@ -14229,6 +14489,7 @@
           <w:i/>
           <w:color w:val="00B050"/>
         </w:rPr>
+        <w:lastRenderedPageBreak/>
         <w:t>Mô hình Client-Server</w:t>
       </w:r>
     </w:p>
@@ -14286,7 +14547,6 @@
       </w:pPr>
       <w:bookmarkStart w:id="29" w:name="_Toc184308474"/>
       <w:r>
-        <w:lastRenderedPageBreak/>
         <w:t>Thiết kế ứng dụng</w:t>
       </w:r>
       <w:bookmarkEnd w:id="29"/>
@@ -14418,6 +14678,7 @@
         <w:rPr>
           <w:i/>
         </w:rPr>
+        <w:lastRenderedPageBreak/>
         <w:t xml:space="preserve">Phân tích hệ thống (System Analysis): Là giai đoạn định ra làm thế nào để hệ thống </w:t>
       </w:r>
       <w:r>
@@ -14482,7 +14743,6 @@
         <w:rPr>
           <w:i/>
         </w:rPr>
-        <w:lastRenderedPageBreak/>
         <w:t xml:space="preserve">Testing: Tester sẽ nhận sản phẩm từ dev và thực hiện kiểm thử cho nhóm các thành phần và kiểm thử hệ thống. Khâu kiểm thử cuối cùng sẽ là Kiểm thử chấp nhận, giai đoạn này còn có sự tham gia của </w:t>
       </w:r>
       <w:r>
@@ -29417,6 +29677,7 @@
     <w:rsid w:val="00BB1A2A"/>
     <w:rsid w:val="00BD06F9"/>
     <w:rsid w:val="00C565BC"/>
+    <w:rsid w:val="00C71E61"/>
     <w:rsid w:val="00CA210C"/>
     <w:rsid w:val="00CB449E"/>
     <w:rsid w:val="00CD7940"/>
@@ -29432,6 +29693,7 @@
     <w:rsid w:val="00E3303C"/>
     <w:rsid w:val="00E536C3"/>
     <w:rsid w:val="00E614AF"/>
+    <w:rsid w:val="00E83C0E"/>
     <w:rsid w:val="00E871D1"/>
     <w:rsid w:val="00EA4442"/>
     <w:rsid w:val="00F17542"/>

</xml_diff>

<commit_message>
Xử lí các chức năng cho người dùng #1
</commit_message>
<xml_diff>
--- a/PS40789_TranNguyenChiBao_ASM.docx
+++ b/PS40789_TranNguyenChiBao_ASM.docx
@@ -14050,28 +14050,7 @@
         <w:ind w:firstLine="720"/>
       </w:pPr>
       <w:r>
-        <w:t>Xem thống kê</w:t>
-      </w:r>
-      <w:r>
-        <w:t xml:space="preserve"> đơn hàng</w:t>
-      </w:r>
-      <w:r>
-        <w:t xml:space="preserve"> đã giao</w:t>
-      </w:r>
-      <w:r>
-        <w:t xml:space="preserve">. Yêu cầu của chức năng này là </w:t>
-      </w:r>
-      <w:r>
-        <w:t>xem thống kê đơn hàng</w:t>
-      </w:r>
-      <w:r>
-        <w:t xml:space="preserve">, </w:t>
-      </w:r>
-      <w:r>
-        <w:t>cho phép xuất ra file PDF, Excel,..</w:t>
-      </w:r>
-      <w:r>
-        <w:t>.</w:t>
+        <w:t>Xem thống kê đơn hàng đã giao. Yêu cầu của chức năng này là xem thống kê đơn hàng, cho phép xuất ra file PDF, Excel,...</w:t>
       </w:r>
     </w:p>
     <w:p>
@@ -14107,22 +14086,7 @@
         <w:ind w:firstLine="720"/>
       </w:pPr>
       <w:r>
-        <w:t xml:space="preserve">Thông tin của mỗi măt hàng gồm: </w:t>
-      </w:r>
-      <w:r>
-        <w:t>Tên món ăn</w:t>
-      </w:r>
-      <w:r>
-        <w:t xml:space="preserve">, </w:t>
-      </w:r>
-      <w:r>
-        <w:t>doanh thu</w:t>
-      </w:r>
-      <w:r>
-        <w:t>,</w:t>
-      </w:r>
-      <w:r>
-        <w:t>…</w:t>
+        <w:t>Thông tin của mỗi măt hàng gồm: Tên món ăn, doanh thu,…</w:t>
       </w:r>
     </w:p>
     <w:p>
@@ -14305,16 +14269,10 @@
         <w:t xml:space="preserve"> </w:t>
       </w:r>
       <w:r>
-        <w:t>mật khẩu</w:t>
-      </w:r>
-      <w:r>
-        <w:t>,</w:t>
-      </w:r>
-      <w:r>
-        <w:t>..</w:t>
-      </w:r>
-      <w:r>
-        <w:t>.</w:t>
+        <w:t>mật khẩu,</w:t>
+      </w:r>
+      <w:r>
+        <w:t>...</w:t>
       </w:r>
     </w:p>
     <w:p>
@@ -14399,17 +14357,123 @@
     </w:p>
     <w:p>
       <w:pPr>
+        <w:pStyle w:val="Heading3"/>
+      </w:pPr>
+      <w:r>
+        <w:t>Đặt hàng</w:t>
+      </w:r>
+    </w:p>
+    <w:p>
+      <w:pPr>
+        <w:pStyle w:val="ListParagraph"/>
+        <w:numPr>
+          <w:ilvl w:val="0"/>
+          <w:numId w:val="3"/>
+        </w:numPr>
+      </w:pPr>
+      <w:r>
+        <w:rPr>
+          <w:b/>
+          <w:smallCaps/>
+        </w:rPr>
+        <w:t>Mô tả chức năng:</w:t>
+      </w:r>
+    </w:p>
+    <w:p>
+      <w:pPr>
         <w:pStyle w:val="ListParagraph"/>
         <w:ind w:firstLine="720"/>
       </w:pPr>
+      <w:r>
+        <w:t xml:space="preserve">Cho phép người dùng </w:t>
+      </w:r>
+      <w:r>
+        <w:t>đặt các sản phẩm trong giỏ hàng</w:t>
+      </w:r>
+      <w:r>
+        <w:t>,...</w:t>
+      </w:r>
     </w:p>
     <w:p>
       <w:pPr>
+        <w:pStyle w:val="ListParagraph"/>
+        <w:numPr>
+          <w:ilvl w:val="0"/>
+          <w:numId w:val="3"/>
+        </w:numPr>
+      </w:pPr>
+      <w:r>
+        <w:rPr>
+          <w:b/>
+          <w:smallCaps/>
+        </w:rPr>
+        <w:t>Dữ liệu liên quan</w:t>
+      </w:r>
+      <w:r>
+        <w:rPr>
+          <w:b/>
+          <w:smallCaps/>
+        </w:rPr>
+        <w:t>:</w:t>
+      </w:r>
+    </w:p>
+    <w:p>
+      <w:pPr>
+        <w:pStyle w:val="ListParagraph"/>
+        <w:ind w:firstLine="720"/>
+      </w:pPr>
+      <w:r>
+        <w:t>Tên các sản phẩm, đơn giá, số lượng, tổng tiền đơn hàng</w:t>
+      </w:r>
+      <w:r>
+        <w:t>.</w:t>
+      </w:r>
+    </w:p>
+    <w:p>
+      <w:pPr>
+        <w:pStyle w:val="ListParagraph"/>
+        <w:numPr>
+          <w:ilvl w:val="0"/>
+          <w:numId w:val="3"/>
+        </w:numPr>
+        <w:rPr>
+          <w:b/>
+          <w:smallCaps/>
+        </w:rPr>
+      </w:pPr>
+      <w:r>
+        <w:rPr>
+          <w:b/>
+          <w:smallCaps/>
+        </w:rPr>
+        <w:t>Đối tượng sử dụng</w:t>
+      </w:r>
+      <w:r>
+        <w:rPr>
+          <w:b/>
+          <w:smallCaps/>
+        </w:rPr>
+        <w:t>:</w:t>
+      </w:r>
+    </w:p>
+    <w:p>
+      <w:pPr>
+        <w:pStyle w:val="ListParagraph"/>
+        <w:ind w:firstLine="720"/>
+      </w:pPr>
+      <w:r>
+        <w:t>Tất cả người dùng đã có tài khoản trong hệ thống.</w:t>
+      </w:r>
+    </w:p>
+    <w:p/>
+    <w:p>
+      <w:pPr>
         <w:pStyle w:val="Heading2"/>
       </w:pPr>
       <w:bookmarkStart w:id="23" w:name="_Toc169372737"/>
       <w:bookmarkStart w:id="24" w:name="_Toc184308471"/>
       <w:r>
+        <w:lastRenderedPageBreak/>
         <w:t>Sơ đồ triển khai và yêu cầu hệ thống</w:t>
       </w:r>
       <w:bookmarkEnd w:id="23"/>
@@ -14428,22 +14492,12 @@
       <w:bookmarkEnd w:id="26"/>
     </w:p>
     <w:p>
-      <w:pPr>
-        <w:ind w:left="2520" w:firstLine="360"/>
-        <w:rPr>
-          <w:i/>
-          <w:color w:val="00B050"/>
-        </w:rPr>
-      </w:pPr>
-      <w:r>
-        <w:rPr>
-          <w:noProof/>
-        </w:rPr>
+      <w:r>
         <w:drawing>
-          <wp:inline distT="0" distB="0" distL="0" distR="0" wp14:anchorId="6FA09B7E" wp14:editId="7F7A36F7">
-            <wp:extent cx="2000000" cy="1714286"/>
-            <wp:effectExtent l="0" t="0" r="635" b="635"/>
-            <wp:docPr id="322337943" name="Picture 1" descr="A computer network diagram with many computers&#10;&#10;Description automatically generated"/>
+          <wp:inline distT="0" distB="0" distL="0" distR="0" wp14:anchorId="150BAE10" wp14:editId="6857CF6C">
+            <wp:extent cx="5943600" cy="4309745"/>
+            <wp:effectExtent l="0" t="0" r="0" b="0"/>
+            <wp:docPr id="697329232" name="Picture 1" descr="A screenshot of a computer&#10;&#10;AI-generated content may be incorrect."/>
             <wp:cNvGraphicFramePr>
               <a:graphicFrameLocks xmlns:a="http://schemas.openxmlformats.org/drawingml/2006/main" noChangeAspect="1"/>
             </wp:cNvGraphicFramePr>
@@ -14451,7 +14505,7 @@
               <a:graphicData uri="http://schemas.openxmlformats.org/drawingml/2006/picture">
                 <pic:pic xmlns:pic="http://schemas.openxmlformats.org/drawingml/2006/picture">
                   <pic:nvPicPr>
-                    <pic:cNvPr id="322337943" name="Picture 1" descr="A computer network diagram with many computers&#10;&#10;Description automatically generated"/>
+                    <pic:cNvPr id="697329232" name="Picture 1" descr="A screenshot of a computer&#10;&#10;AI-generated content may be incorrect."/>
                     <pic:cNvPicPr/>
                   </pic:nvPicPr>
                   <pic:blipFill>
@@ -14463,7 +14517,7 @@
                   <pic:spPr>
                     <a:xfrm>
                       <a:off x="0" y="0"/>
-                      <a:ext cx="2000000" cy="1714286"/>
+                      <a:ext cx="5943600" cy="4309745"/>
                     </a:xfrm>
                     <a:prstGeom prst="rect">
                       <a:avLst/>
@@ -14477,6 +14531,45 @@
       </w:r>
     </w:p>
     <w:p>
+      <w:r>
+        <w:drawing>
+          <wp:inline distT="0" distB="0" distL="0" distR="0" wp14:anchorId="06F54B1D" wp14:editId="5F0B0DA8">
+            <wp:extent cx="5943600" cy="1778635"/>
+            <wp:effectExtent l="0" t="0" r="0" b="0"/>
+            <wp:docPr id="692531519" name="Picture 1" descr="A screen shot of a computer&#10;&#10;AI-generated content may be incorrect."/>
+            <wp:cNvGraphicFramePr>
+              <a:graphicFrameLocks xmlns:a="http://schemas.openxmlformats.org/drawingml/2006/main" noChangeAspect="1"/>
+            </wp:cNvGraphicFramePr>
+            <a:graphic xmlns:a="http://schemas.openxmlformats.org/drawingml/2006/main">
+              <a:graphicData uri="http://schemas.openxmlformats.org/drawingml/2006/picture">
+                <pic:pic xmlns:pic="http://schemas.openxmlformats.org/drawingml/2006/picture">
+                  <pic:nvPicPr>
+                    <pic:cNvPr id="692531519" name="Picture 1" descr="A screen shot of a computer&#10;&#10;AI-generated content may be incorrect."/>
+                    <pic:cNvPicPr/>
+                  </pic:nvPicPr>
+                  <pic:blipFill>
+                    <a:blip r:embed="rId19"/>
+                    <a:stretch>
+                      <a:fillRect/>
+                    </a:stretch>
+                  </pic:blipFill>
+                  <pic:spPr>
+                    <a:xfrm>
+                      <a:off x="0" y="0"/>
+                      <a:ext cx="5943600" cy="1778635"/>
+                    </a:xfrm>
+                    <a:prstGeom prst="rect">
+                      <a:avLst/>
+                    </a:prstGeom>
+                  </pic:spPr>
+                </pic:pic>
+              </a:graphicData>
+            </a:graphic>
+          </wp:inline>
+        </w:drawing>
+      </w:r>
+    </w:p>
+    <w:p>
       <w:pPr>
         <w:ind w:left="2520" w:firstLine="360"/>
         <w:rPr>
@@ -14489,7 +14582,6 @@
           <w:i/>
           <w:color w:val="00B050"/>
         </w:rPr>
-        <w:lastRenderedPageBreak/>
         <w:t>Mô hình Client-Server</w:t>
       </w:r>
     </w:p>
@@ -14547,6 +14639,7 @@
       </w:pPr>
       <w:bookmarkStart w:id="29" w:name="_Toc184308474"/>
       <w:r>
+        <w:lastRenderedPageBreak/>
         <w:t>Thiết kế ứng dụng</w:t>
       </w:r>
       <w:bookmarkEnd w:id="29"/>
@@ -14593,7 +14686,7 @@
                     </pic:cNvPicPr>
                   </pic:nvPicPr>
                   <pic:blipFill>
-                    <a:blip r:embed="rId19">
+                    <a:blip r:embed="rId20">
                       <a:extLst>
                         <a:ext uri="{28A0092B-C50C-407E-A947-70E740481C1C}">
                           <a14:useLocalDpi xmlns:a14="http://schemas.microsoft.com/office/drawing/2010/main" val="0"/>
@@ -14678,7 +14771,6 @@
         <w:rPr>
           <w:i/>
         </w:rPr>
-        <w:lastRenderedPageBreak/>
         <w:t xml:space="preserve">Phân tích hệ thống (System Analysis): Là giai đoạn định ra làm thế nào để hệ thống </w:t>
       </w:r>
       <w:r>
@@ -14743,6 +14835,7 @@
         <w:rPr>
           <w:i/>
         </w:rPr>
+        <w:lastRenderedPageBreak/>
         <w:t xml:space="preserve">Testing: Tester sẽ nhận sản phẩm từ dev và thực hiện kiểm thử cho nhóm các thành phần và kiểm thử hệ thống. Khâu kiểm thử cuối cùng sẽ là Kiểm thử chấp nhận, giai đoạn này còn có sự tham gia của </w:t>
       </w:r>
       <w:r>
@@ -14857,7 +14950,7 @@
                     <pic:cNvPicPr/>
                   </pic:nvPicPr>
                   <pic:blipFill>
-                    <a:blip r:embed="rId20"/>
+                    <a:blip r:embed="rId21"/>
                     <a:stretch>
                       <a:fillRect/>
                     </a:stretch>
@@ -14923,7 +15016,7 @@
                     <pic:cNvPicPr/>
                   </pic:nvPicPr>
                   <pic:blipFill>
-                    <a:blip r:embed="rId21"/>
+                    <a:blip r:embed="rId22"/>
                     <a:stretch>
                       <a:fillRect/>
                     </a:stretch>
@@ -15319,7 +15412,7 @@
                     <pic:cNvPicPr/>
                   </pic:nvPicPr>
                   <pic:blipFill>
-                    <a:blip r:embed="rId22"/>
+                    <a:blip r:embed="rId23"/>
                     <a:stretch>
                       <a:fillRect/>
                     </a:stretch>
@@ -15592,7 +15685,7 @@
                     <pic:cNvPicPr/>
                   </pic:nvPicPr>
                   <pic:blipFill>
-                    <a:blip r:embed="rId23"/>
+                    <a:blip r:embed="rId24"/>
                     <a:stretch>
                       <a:fillRect/>
                     </a:stretch>
@@ -16050,7 +16143,7 @@
                     <pic:cNvPicPr/>
                   </pic:nvPicPr>
                   <pic:blipFill>
-                    <a:blip r:embed="rId24"/>
+                    <a:blip r:embed="rId25"/>
                     <a:stretch>
                       <a:fillRect/>
                     </a:stretch>
@@ -16322,7 +16415,7 @@
                     <pic:cNvPicPr/>
                   </pic:nvPicPr>
                   <pic:blipFill>
-                    <a:blip r:embed="rId25"/>
+                    <a:blip r:embed="rId26"/>
                     <a:stretch>
                       <a:fillRect/>
                     </a:stretch>
@@ -16594,7 +16687,7 @@
                     <pic:cNvPicPr/>
                   </pic:nvPicPr>
                   <pic:blipFill>
-                    <a:blip r:embed="rId26"/>
+                    <a:blip r:embed="rId27"/>
                     <a:stretch>
                       <a:fillRect/>
                     </a:stretch>
@@ -16928,7 +17021,7 @@
                     <pic:cNvPicPr/>
                   </pic:nvPicPr>
                   <pic:blipFill>
-                    <a:blip r:embed="rId27"/>
+                    <a:blip r:embed="rId28"/>
                     <a:stretch>
                       <a:fillRect/>
                     </a:stretch>
@@ -17200,7 +17293,7 @@
                     <pic:cNvPicPr/>
                   </pic:nvPicPr>
                   <pic:blipFill>
-                    <a:blip r:embed="rId28"/>
+                    <a:blip r:embed="rId29"/>
                     <a:stretch>
                       <a:fillRect/>
                     </a:stretch>
@@ -17529,136 +17622,16 @@
       </w:r>
       <w:bookmarkEnd w:id="44"/>
     </w:p>
-    <w:p/>
     <w:p>
-      <w:pPr>
-        <w:pStyle w:val="Heading3"/>
-      </w:pPr>
-      <w:bookmarkStart w:id="45" w:name="_Toc184308489"/>
-      <w:r>
-        <w:t>Đăng nhập</w:t>
-      </w:r>
-      <w:bookmarkEnd w:id="45"/>
-    </w:p>
-    <w:p/>
-    <w:p>
-      <w:pPr>
-        <w:pStyle w:val="Heading3"/>
-      </w:pPr>
-      <w:bookmarkStart w:id="46" w:name="_Toc184308490"/>
-      <w:r>
-        <w:t>Đăng ký</w:t>
-      </w:r>
-      <w:bookmarkEnd w:id="46"/>
-    </w:p>
-    <w:p/>
-    <w:p>
-      <w:pPr>
-        <w:pStyle w:val="Heading3"/>
-      </w:pPr>
-      <w:bookmarkStart w:id="47" w:name="_Toc184308491"/>
-      <w:r>
-        <w:t>Giỏ hàng</w:t>
-      </w:r>
-      <w:bookmarkEnd w:id="47"/>
-    </w:p>
-    <w:p/>
-    <w:p>
-      <w:pPr>
-        <w:pStyle w:val="Heading3"/>
-      </w:pPr>
-      <w:bookmarkStart w:id="48" w:name="_Toc184308492"/>
-      <w:r>
-        <w:t>Đơn hàng</w:t>
-      </w:r>
-      <w:bookmarkEnd w:id="48"/>
-    </w:p>
-    <w:p/>
-    <w:p>
-      <w:pPr>
-        <w:pStyle w:val="Heading3"/>
-      </w:pPr>
-      <w:bookmarkStart w:id="49" w:name="_Toc184308493"/>
-      <w:r>
-        <w:t>Quản lý sản phẩm</w:t>
-      </w:r>
-      <w:bookmarkEnd w:id="49"/>
-    </w:p>
-    <w:p/>
-    <w:p>
-      <w:pPr>
-        <w:pStyle w:val="Heading3"/>
-      </w:pPr>
-      <w:bookmarkStart w:id="50" w:name="_Toc184308494"/>
-      <w:r>
-        <w:t>Thêm sản phẩm</w:t>
-      </w:r>
-      <w:bookmarkEnd w:id="50"/>
-    </w:p>
-    <w:p/>
-    <w:p>
-      <w:pPr>
-        <w:pStyle w:val="Heading3"/>
-      </w:pPr>
-      <w:bookmarkStart w:id="51" w:name="_Toc184308495"/>
-      <w:r>
-        <w:t>Chỉnh sửa sản phẩm</w:t>
-      </w:r>
-      <w:bookmarkEnd w:id="51"/>
-    </w:p>
-    <w:p/>
-    <w:p>
-      <w:pPr>
-        <w:pStyle w:val="Heading3"/>
-      </w:pPr>
-      <w:bookmarkStart w:id="52" w:name="_Toc184308496"/>
-      <w:r>
-        <w:t>Chi tiết sản phẩm</w:t>
-      </w:r>
-      <w:bookmarkEnd w:id="52"/>
-    </w:p>
-    <w:p/>
-    <w:p>
-      <w:pPr>
-        <w:pStyle w:val="Heading1"/>
-      </w:pPr>
-      <w:bookmarkStart w:id="53" w:name="_Toc184308497"/>
-      <w:r>
-        <w:lastRenderedPageBreak/>
-        <w:t>Thực hiện dự án</w:t>
-      </w:r>
-      <w:bookmarkEnd w:id="53"/>
-    </w:p>
-    <w:p>
-      <w:pPr>
-        <w:pStyle w:val="Heading2"/>
-      </w:pPr>
-      <w:bookmarkStart w:id="54" w:name="_Toc184308498"/>
-      <w:r>
-        <w:t>TẠO GIAO DIỆN WEB</w:t>
-      </w:r>
-      <w:bookmarkEnd w:id="54"/>
-    </w:p>
-    <w:p>
-      <w:pPr>
-        <w:pStyle w:val="Heading3"/>
-      </w:pPr>
-      <w:bookmarkStart w:id="55" w:name="_Toc184308499"/>
-      <w:r>
-        <w:t>Giao diện trang chủ</w:t>
-      </w:r>
-      <w:bookmarkEnd w:id="55"/>
-    </w:p>
-    <w:p>
       <w:r>
         <w:rPr>
           <w:noProof/>
         </w:rPr>
         <w:drawing>
-          <wp:inline distT="0" distB="0" distL="0" distR="0" wp14:anchorId="3D893403" wp14:editId="539D2ED4">
+          <wp:inline distT="0" distB="0" distL="0" distR="0" wp14:anchorId="43299420" wp14:editId="13C7B24E">
             <wp:extent cx="5943600" cy="2834640"/>
             <wp:effectExtent l="0" t="0" r="0" b="3810"/>
-            <wp:docPr id="661003354" name="Picture 1" descr="A close up of french fries&#10;&#10;Description automatically generated"/>
+            <wp:docPr id="1013770703" name="Picture 1" descr="A close up of french fries&#10;&#10;Description automatically generated"/>
             <wp:cNvGraphicFramePr>
               <a:graphicFrameLocks xmlns:a="http://schemas.openxmlformats.org/drawingml/2006/main" noChangeAspect="1"/>
             </wp:cNvGraphicFramePr>
@@ -17670,7 +17643,7 @@
                     <pic:cNvPicPr/>
                   </pic:nvPicPr>
                   <pic:blipFill>
-                    <a:blip r:embed="rId29"/>
+                    <a:blip r:embed="rId30"/>
                     <a:stretch>
                       <a:fillRect/>
                     </a:stretch>
@@ -17695,11 +17668,11 @@
       <w:pPr>
         <w:pStyle w:val="Heading3"/>
       </w:pPr>
-      <w:bookmarkStart w:id="56" w:name="_Toc184308500"/>
+      <w:bookmarkStart w:id="45" w:name="_Toc184308489"/>
       <w:r>
         <w:t>Đăng nhập</w:t>
       </w:r>
-      <w:bookmarkEnd w:id="56"/>
+      <w:bookmarkEnd w:id="45"/>
     </w:p>
     <w:p>
       <w:r>
@@ -17707,10 +17680,10 @@
           <w:noProof/>
         </w:rPr>
         <w:drawing>
-          <wp:inline distT="0" distB="0" distL="0" distR="0" wp14:anchorId="501A6FC1" wp14:editId="213E18CE">
+          <wp:inline distT="0" distB="0" distL="0" distR="0" wp14:anchorId="29632BCA" wp14:editId="790D6A04">
             <wp:extent cx="5943600" cy="2825115"/>
             <wp:effectExtent l="0" t="0" r="0" b="0"/>
-            <wp:docPr id="1250490606" name="Picture 1" descr="A screenshot of a computer&#10;&#10;Description automatically generated"/>
+            <wp:docPr id="340997052" name="Picture 1" descr="A screenshot of a computer&#10;&#10;Description automatically generated"/>
             <wp:cNvGraphicFramePr>
               <a:graphicFrameLocks xmlns:a="http://schemas.openxmlformats.org/drawingml/2006/main" noChangeAspect="1"/>
             </wp:cNvGraphicFramePr>
@@ -17722,7 +17695,7 @@
                     <pic:cNvPicPr/>
                   </pic:nvPicPr>
                   <pic:blipFill>
-                    <a:blip r:embed="rId30"/>
+                    <a:blip r:embed="rId31"/>
                     <a:stretch>
                       <a:fillRect/>
                     </a:stretch>
@@ -17747,12 +17720,12 @@
       <w:pPr>
         <w:pStyle w:val="Heading3"/>
       </w:pPr>
-      <w:bookmarkStart w:id="57" w:name="_Toc184308501"/>
+      <w:bookmarkStart w:id="46" w:name="_Toc184308490"/>
       <w:r>
         <w:lastRenderedPageBreak/>
         <w:t>Đăng ký</w:t>
       </w:r>
-      <w:bookmarkEnd w:id="57"/>
+      <w:bookmarkEnd w:id="46"/>
     </w:p>
     <w:p>
       <w:r>
@@ -17760,10 +17733,10 @@
           <w:noProof/>
         </w:rPr>
         <w:drawing>
-          <wp:inline distT="0" distB="0" distL="0" distR="0" wp14:anchorId="664A5A92" wp14:editId="4D8174AC">
+          <wp:inline distT="0" distB="0" distL="0" distR="0" wp14:anchorId="683C6FA0" wp14:editId="3D0293C6">
             <wp:extent cx="5943600" cy="2826385"/>
             <wp:effectExtent l="0" t="0" r="0" b="0"/>
-            <wp:docPr id="2093613684" name="Picture 1" descr="A screenshot of a computer&#10;&#10;Description automatically generated"/>
+            <wp:docPr id="763854406" name="Picture 1" descr="A screenshot of a computer&#10;&#10;Description automatically generated"/>
             <wp:cNvGraphicFramePr>
               <a:graphicFrameLocks xmlns:a="http://schemas.openxmlformats.org/drawingml/2006/main" noChangeAspect="1"/>
             </wp:cNvGraphicFramePr>
@@ -17775,7 +17748,7 @@
                     <pic:cNvPicPr/>
                   </pic:nvPicPr>
                   <pic:blipFill>
-                    <a:blip r:embed="rId31"/>
+                    <a:blip r:embed="rId32"/>
                     <a:stretch>
                       <a:fillRect/>
                     </a:stretch>
@@ -17800,11 +17773,11 @@
       <w:pPr>
         <w:pStyle w:val="Heading3"/>
       </w:pPr>
-      <w:bookmarkStart w:id="58" w:name="_Toc184308502"/>
+      <w:bookmarkStart w:id="47" w:name="_Toc184308491"/>
       <w:r>
         <w:t>Giỏ hàng</w:t>
       </w:r>
-      <w:bookmarkEnd w:id="58"/>
+      <w:bookmarkEnd w:id="47"/>
     </w:p>
     <w:p>
       <w:r>
@@ -17812,10 +17785,10 @@
           <w:noProof/>
         </w:rPr>
         <w:drawing>
-          <wp:inline distT="0" distB="0" distL="0" distR="0" wp14:anchorId="7A65B7F5" wp14:editId="2B4F2B2A">
+          <wp:inline distT="0" distB="0" distL="0" distR="0" wp14:anchorId="42ABA049" wp14:editId="5DBA8021">
             <wp:extent cx="5943600" cy="2807970"/>
             <wp:effectExtent l="0" t="0" r="0" b="0"/>
-            <wp:docPr id="1333066018" name="Picture 1" descr="A screenshot of a computer&#10;&#10;Description automatically generated"/>
+            <wp:docPr id="2040020975" name="Picture 1" descr="A screenshot of a computer&#10;&#10;Description automatically generated"/>
             <wp:cNvGraphicFramePr>
               <a:graphicFrameLocks xmlns:a="http://schemas.openxmlformats.org/drawingml/2006/main" noChangeAspect="1"/>
             </wp:cNvGraphicFramePr>
@@ -17827,7 +17800,7 @@
                     <pic:cNvPicPr/>
                   </pic:nvPicPr>
                   <pic:blipFill>
-                    <a:blip r:embed="rId32"/>
+                    <a:blip r:embed="rId33"/>
                     <a:stretch>
                       <a:fillRect/>
                     </a:stretch>
@@ -17852,12 +17825,12 @@
       <w:pPr>
         <w:pStyle w:val="Heading3"/>
       </w:pPr>
-      <w:bookmarkStart w:id="59" w:name="_Toc184308503"/>
+      <w:bookmarkStart w:id="48" w:name="_Toc184308492"/>
       <w:r>
         <w:lastRenderedPageBreak/>
         <w:t>Đơn hàng</w:t>
       </w:r>
-      <w:bookmarkEnd w:id="59"/>
+      <w:bookmarkEnd w:id="48"/>
     </w:p>
     <w:p>
       <w:r>
@@ -17865,10 +17838,10 @@
           <w:noProof/>
         </w:rPr>
         <w:drawing>
-          <wp:inline distT="0" distB="0" distL="0" distR="0" wp14:anchorId="1737B929" wp14:editId="4FC717A3">
+          <wp:inline distT="0" distB="0" distL="0" distR="0" wp14:anchorId="0B08A6DF" wp14:editId="07D977B6">
             <wp:extent cx="5943600" cy="2827655"/>
             <wp:effectExtent l="0" t="0" r="0" b="0"/>
-            <wp:docPr id="946338648" name="Picture 1" descr="A screenshot of a menu&#10;&#10;Description automatically generated"/>
+            <wp:docPr id="1060955944" name="Picture 1" descr="A screenshot of a menu&#10;&#10;Description automatically generated"/>
             <wp:cNvGraphicFramePr>
               <a:graphicFrameLocks xmlns:a="http://schemas.openxmlformats.org/drawingml/2006/main" noChangeAspect="1"/>
             </wp:cNvGraphicFramePr>
@@ -17880,7 +17853,7 @@
                     <pic:cNvPicPr/>
                   </pic:nvPicPr>
                   <pic:blipFill>
-                    <a:blip r:embed="rId33"/>
+                    <a:blip r:embed="rId34"/>
                     <a:stretch>
                       <a:fillRect/>
                     </a:stretch>
@@ -17905,11 +17878,11 @@
       <w:pPr>
         <w:pStyle w:val="Heading3"/>
       </w:pPr>
-      <w:bookmarkStart w:id="60" w:name="_Toc184308504"/>
+      <w:bookmarkStart w:id="49" w:name="_Toc184308493"/>
       <w:r>
         <w:t>Quản lý sản phẩm</w:t>
       </w:r>
-      <w:bookmarkEnd w:id="60"/>
+      <w:bookmarkEnd w:id="49"/>
     </w:p>
     <w:p>
       <w:r>
@@ -17917,10 +17890,10 @@
           <w:noProof/>
         </w:rPr>
         <w:drawing>
-          <wp:inline distT="0" distB="0" distL="0" distR="0" wp14:anchorId="23E29578" wp14:editId="468CDA7C">
+          <wp:inline distT="0" distB="0" distL="0" distR="0" wp14:anchorId="3CA58412" wp14:editId="565E0ADC">
             <wp:extent cx="5943600" cy="2831465"/>
             <wp:effectExtent l="0" t="0" r="0" b="6985"/>
-            <wp:docPr id="679988817" name="Picture 1" descr="A screenshot of a computer&#10;&#10;Description automatically generated"/>
+            <wp:docPr id="825512139" name="Picture 1" descr="A screenshot of a computer&#10;&#10;Description automatically generated"/>
             <wp:cNvGraphicFramePr>
               <a:graphicFrameLocks xmlns:a="http://schemas.openxmlformats.org/drawingml/2006/main" noChangeAspect="1"/>
             </wp:cNvGraphicFramePr>
@@ -17932,7 +17905,7 @@
                     <pic:cNvPicPr/>
                   </pic:nvPicPr>
                   <pic:blipFill>
-                    <a:blip r:embed="rId34"/>
+                    <a:blip r:embed="rId35"/>
                     <a:stretch>
                       <a:fillRect/>
                     </a:stretch>
@@ -17957,12 +17930,12 @@
       <w:pPr>
         <w:pStyle w:val="Heading3"/>
       </w:pPr>
-      <w:bookmarkStart w:id="61" w:name="_Toc184308505"/>
+      <w:bookmarkStart w:id="50" w:name="_Toc184308494"/>
       <w:r>
         <w:lastRenderedPageBreak/>
         <w:t>Thêm sản phẩm</w:t>
       </w:r>
-      <w:bookmarkEnd w:id="61"/>
+      <w:bookmarkEnd w:id="50"/>
     </w:p>
     <w:p>
       <w:r>
@@ -17970,10 +17943,10 @@
           <w:noProof/>
         </w:rPr>
         <w:drawing>
-          <wp:inline distT="0" distB="0" distL="0" distR="0" wp14:anchorId="24A6A23D" wp14:editId="27AAB3D0">
+          <wp:inline distT="0" distB="0" distL="0" distR="0" wp14:anchorId="7A99EBE5" wp14:editId="1965B0B2">
             <wp:extent cx="5943600" cy="2628900"/>
             <wp:effectExtent l="0" t="0" r="0" b="0"/>
-            <wp:docPr id="1493102408" name="Picture 1" descr="A screenshot of a computer&#10;&#10;Description automatically generated"/>
+            <wp:docPr id="1005377717" name="Picture 1" descr="A screenshot of a computer&#10;&#10;Description automatically generated"/>
             <wp:cNvGraphicFramePr>
               <a:graphicFrameLocks xmlns:a="http://schemas.openxmlformats.org/drawingml/2006/main" noChangeAspect="1"/>
             </wp:cNvGraphicFramePr>
@@ -17985,7 +17958,7 @@
                     <pic:cNvPicPr/>
                   </pic:nvPicPr>
                   <pic:blipFill>
-                    <a:blip r:embed="rId35"/>
+                    <a:blip r:embed="rId36"/>
                     <a:stretch>
                       <a:fillRect/>
                     </a:stretch>
@@ -18010,11 +17983,11 @@
       <w:pPr>
         <w:pStyle w:val="Heading3"/>
       </w:pPr>
-      <w:bookmarkStart w:id="62" w:name="_Toc184308506"/>
+      <w:bookmarkStart w:id="51" w:name="_Toc184308495"/>
       <w:r>
         <w:t>Chỉnh sửa sản phẩm</w:t>
       </w:r>
-      <w:bookmarkEnd w:id="62"/>
+      <w:bookmarkEnd w:id="51"/>
     </w:p>
     <w:p>
       <w:r>
@@ -18022,10 +17995,10 @@
           <w:noProof/>
         </w:rPr>
         <w:drawing>
-          <wp:inline distT="0" distB="0" distL="0" distR="0" wp14:anchorId="5AC0E823" wp14:editId="35965BAF">
+          <wp:inline distT="0" distB="0" distL="0" distR="0" wp14:anchorId="5B11B613" wp14:editId="5521A46F">
             <wp:extent cx="5943600" cy="2829560"/>
             <wp:effectExtent l="0" t="0" r="0" b="8890"/>
-            <wp:docPr id="522775485" name="Picture 1" descr="A screenshot of a computer&#10;&#10;Description automatically generated"/>
+            <wp:docPr id="973011773" name="Picture 1" descr="A screenshot of a computer&#10;&#10;Description automatically generated"/>
             <wp:cNvGraphicFramePr>
               <a:graphicFrameLocks xmlns:a="http://schemas.openxmlformats.org/drawingml/2006/main" noChangeAspect="1"/>
             </wp:cNvGraphicFramePr>
@@ -18037,7 +18010,7 @@
                     <pic:cNvPicPr/>
                   </pic:nvPicPr>
                   <pic:blipFill>
-                    <a:blip r:embed="rId36"/>
+                    <a:blip r:embed="rId37"/>
                     <a:stretch>
                       <a:fillRect/>
                     </a:stretch>
@@ -18062,12 +18035,12 @@
       <w:pPr>
         <w:pStyle w:val="Heading3"/>
       </w:pPr>
-      <w:bookmarkStart w:id="63" w:name="_Toc184308507"/>
+      <w:bookmarkStart w:id="52" w:name="_Toc184308496"/>
       <w:r>
         <w:lastRenderedPageBreak/>
         <w:t>Chi tiết sản phẩm</w:t>
       </w:r>
-      <w:bookmarkEnd w:id="63"/>
+      <w:bookmarkEnd w:id="52"/>
     </w:p>
     <w:p>
       <w:r>
@@ -18075,10 +18048,10 @@
           <w:noProof/>
         </w:rPr>
         <w:drawing>
-          <wp:inline distT="0" distB="0" distL="0" distR="0" wp14:anchorId="644821A9" wp14:editId="3E404F79">
+          <wp:inline distT="0" distB="0" distL="0" distR="0" wp14:anchorId="677B5601" wp14:editId="798C85B9">
             <wp:extent cx="5943600" cy="2815590"/>
             <wp:effectExtent l="0" t="0" r="0" b="3810"/>
-            <wp:docPr id="284026656" name="Picture 1" descr="A hamburger on a white background&#10;&#10;Description automatically generated"/>
+            <wp:docPr id="1480298449" name="Picture 1" descr="A hamburger on a white background&#10;&#10;Description automatically generated"/>
             <wp:cNvGraphicFramePr>
               <a:graphicFrameLocks xmlns:a="http://schemas.openxmlformats.org/drawingml/2006/main" noChangeAspect="1"/>
             </wp:cNvGraphicFramePr>
@@ -18090,7 +18063,7 @@
                     <pic:cNvPicPr/>
                   </pic:nvPicPr>
                   <pic:blipFill>
-                    <a:blip r:embed="rId37"/>
+                    <a:blip r:embed="rId38"/>
                     <a:stretch>
                       <a:fillRect/>
                     </a:stretch>
@@ -18113,6 +18086,498 @@
     </w:p>
     <w:p>
       <w:pPr>
+        <w:pStyle w:val="Heading1"/>
+      </w:pPr>
+      <w:bookmarkStart w:id="53" w:name="_Toc184308497"/>
+      <w:r>
+        <w:t>Thực hiện dự án</w:t>
+      </w:r>
+      <w:bookmarkEnd w:id="53"/>
+    </w:p>
+    <w:p>
+      <w:pPr>
+        <w:pStyle w:val="Heading2"/>
+      </w:pPr>
+      <w:bookmarkStart w:id="54" w:name="_Toc184308498"/>
+      <w:r>
+        <w:t>TẠO GIAO DIỆN WEB</w:t>
+      </w:r>
+      <w:bookmarkEnd w:id="54"/>
+    </w:p>
+    <w:p>
+      <w:pPr>
+        <w:pStyle w:val="Heading3"/>
+      </w:pPr>
+      <w:bookmarkStart w:id="55" w:name="_Toc184308499"/>
+      <w:r>
+        <w:t>Giao diện trang chủ</w:t>
+      </w:r>
+      <w:bookmarkEnd w:id="55"/>
+    </w:p>
+    <w:p>
+      <w:r>
+        <w:rPr>
+          <w:noProof/>
+        </w:rPr>
+        <w:drawing>
+          <wp:inline distT="0" distB="0" distL="0" distR="0" wp14:anchorId="3D893403" wp14:editId="539D2ED4">
+            <wp:extent cx="5943600" cy="2834640"/>
+            <wp:effectExtent l="0" t="0" r="0" b="3810"/>
+            <wp:docPr id="661003354" name="Picture 1" descr="A close up of french fries&#10;&#10;Description automatically generated"/>
+            <wp:cNvGraphicFramePr>
+              <a:graphicFrameLocks xmlns:a="http://schemas.openxmlformats.org/drawingml/2006/main" noChangeAspect="1"/>
+            </wp:cNvGraphicFramePr>
+            <a:graphic xmlns:a="http://schemas.openxmlformats.org/drawingml/2006/main">
+              <a:graphicData uri="http://schemas.openxmlformats.org/drawingml/2006/picture">
+                <pic:pic xmlns:pic="http://schemas.openxmlformats.org/drawingml/2006/picture">
+                  <pic:nvPicPr>
+                    <pic:cNvPr id="1201245306" name="Picture 1" descr="A close up of french fries&#10;&#10;Description automatically generated"/>
+                    <pic:cNvPicPr/>
+                  </pic:nvPicPr>
+                  <pic:blipFill>
+                    <a:blip r:embed="rId30"/>
+                    <a:stretch>
+                      <a:fillRect/>
+                    </a:stretch>
+                  </pic:blipFill>
+                  <pic:spPr>
+                    <a:xfrm>
+                      <a:off x="0" y="0"/>
+                      <a:ext cx="5943600" cy="2834640"/>
+                    </a:xfrm>
+                    <a:prstGeom prst="rect">
+                      <a:avLst/>
+                    </a:prstGeom>
+                  </pic:spPr>
+                </pic:pic>
+              </a:graphicData>
+            </a:graphic>
+          </wp:inline>
+        </w:drawing>
+      </w:r>
+    </w:p>
+    <w:p>
+      <w:pPr>
+        <w:pStyle w:val="Heading3"/>
+      </w:pPr>
+      <w:bookmarkStart w:id="56" w:name="_Toc184308500"/>
+      <w:r>
+        <w:lastRenderedPageBreak/>
+        <w:t>Đăng nhập</w:t>
+      </w:r>
+      <w:bookmarkEnd w:id="56"/>
+    </w:p>
+    <w:p>
+      <w:r>
+        <w:rPr>
+          <w:noProof/>
+        </w:rPr>
+        <w:drawing>
+          <wp:inline distT="0" distB="0" distL="0" distR="0" wp14:anchorId="501A6FC1" wp14:editId="213E18CE">
+            <wp:extent cx="5943600" cy="2825115"/>
+            <wp:effectExtent l="0" t="0" r="0" b="0"/>
+            <wp:docPr id="1250490606" name="Picture 1" descr="A screenshot of a computer&#10;&#10;Description automatically generated"/>
+            <wp:cNvGraphicFramePr>
+              <a:graphicFrameLocks xmlns:a="http://schemas.openxmlformats.org/drawingml/2006/main" noChangeAspect="1"/>
+            </wp:cNvGraphicFramePr>
+            <a:graphic xmlns:a="http://schemas.openxmlformats.org/drawingml/2006/main">
+              <a:graphicData uri="http://schemas.openxmlformats.org/drawingml/2006/picture">
+                <pic:pic xmlns:pic="http://schemas.openxmlformats.org/drawingml/2006/picture">
+                  <pic:nvPicPr>
+                    <pic:cNvPr id="1794487045" name="Picture 1" descr="A screenshot of a computer&#10;&#10;Description automatically generated"/>
+                    <pic:cNvPicPr/>
+                  </pic:nvPicPr>
+                  <pic:blipFill>
+                    <a:blip r:embed="rId31"/>
+                    <a:stretch>
+                      <a:fillRect/>
+                    </a:stretch>
+                  </pic:blipFill>
+                  <pic:spPr>
+                    <a:xfrm>
+                      <a:off x="0" y="0"/>
+                      <a:ext cx="5943600" cy="2825115"/>
+                    </a:xfrm>
+                    <a:prstGeom prst="rect">
+                      <a:avLst/>
+                    </a:prstGeom>
+                  </pic:spPr>
+                </pic:pic>
+              </a:graphicData>
+            </a:graphic>
+          </wp:inline>
+        </w:drawing>
+      </w:r>
+    </w:p>
+    <w:p>
+      <w:pPr>
+        <w:pStyle w:val="Heading3"/>
+      </w:pPr>
+      <w:bookmarkStart w:id="57" w:name="_Toc184308501"/>
+      <w:r>
+        <w:t>Đăng ký</w:t>
+      </w:r>
+      <w:bookmarkEnd w:id="57"/>
+    </w:p>
+    <w:p>
+      <w:r>
+        <w:rPr>
+          <w:noProof/>
+        </w:rPr>
+        <w:drawing>
+          <wp:inline distT="0" distB="0" distL="0" distR="0" wp14:anchorId="664A5A92" wp14:editId="4D8174AC">
+            <wp:extent cx="5943600" cy="2826385"/>
+            <wp:effectExtent l="0" t="0" r="0" b="0"/>
+            <wp:docPr id="2093613684" name="Picture 1" descr="A screenshot of a computer&#10;&#10;Description automatically generated"/>
+            <wp:cNvGraphicFramePr>
+              <a:graphicFrameLocks xmlns:a="http://schemas.openxmlformats.org/drawingml/2006/main" noChangeAspect="1"/>
+            </wp:cNvGraphicFramePr>
+            <a:graphic xmlns:a="http://schemas.openxmlformats.org/drawingml/2006/main">
+              <a:graphicData uri="http://schemas.openxmlformats.org/drawingml/2006/picture">
+                <pic:pic xmlns:pic="http://schemas.openxmlformats.org/drawingml/2006/picture">
+                  <pic:nvPicPr>
+                    <pic:cNvPr id="131787811" name="Picture 1" descr="A screenshot of a computer&#10;&#10;Description automatically generated"/>
+                    <pic:cNvPicPr/>
+                  </pic:nvPicPr>
+                  <pic:blipFill>
+                    <a:blip r:embed="rId32"/>
+                    <a:stretch>
+                      <a:fillRect/>
+                    </a:stretch>
+                  </pic:blipFill>
+                  <pic:spPr>
+                    <a:xfrm>
+                      <a:off x="0" y="0"/>
+                      <a:ext cx="5943600" cy="2826385"/>
+                    </a:xfrm>
+                    <a:prstGeom prst="rect">
+                      <a:avLst/>
+                    </a:prstGeom>
+                  </pic:spPr>
+                </pic:pic>
+              </a:graphicData>
+            </a:graphic>
+          </wp:inline>
+        </w:drawing>
+      </w:r>
+    </w:p>
+    <w:p>
+      <w:pPr>
+        <w:pStyle w:val="Heading3"/>
+      </w:pPr>
+      <w:bookmarkStart w:id="58" w:name="_Toc184308502"/>
+      <w:r>
+        <w:lastRenderedPageBreak/>
+        <w:t>Giỏ hàng</w:t>
+      </w:r>
+      <w:bookmarkEnd w:id="58"/>
+    </w:p>
+    <w:p>
+      <w:r>
+        <w:rPr>
+          <w:noProof/>
+        </w:rPr>
+        <w:drawing>
+          <wp:inline distT="0" distB="0" distL="0" distR="0" wp14:anchorId="7A65B7F5" wp14:editId="2B4F2B2A">
+            <wp:extent cx="5943600" cy="2807970"/>
+            <wp:effectExtent l="0" t="0" r="0" b="0"/>
+            <wp:docPr id="1333066018" name="Picture 1" descr="A screenshot of a computer&#10;&#10;Description automatically generated"/>
+            <wp:cNvGraphicFramePr>
+              <a:graphicFrameLocks xmlns:a="http://schemas.openxmlformats.org/drawingml/2006/main" noChangeAspect="1"/>
+            </wp:cNvGraphicFramePr>
+            <a:graphic xmlns:a="http://schemas.openxmlformats.org/drawingml/2006/main">
+              <a:graphicData uri="http://schemas.openxmlformats.org/drawingml/2006/picture">
+                <pic:pic xmlns:pic="http://schemas.openxmlformats.org/drawingml/2006/picture">
+                  <pic:nvPicPr>
+                    <pic:cNvPr id="312095291" name="Picture 1" descr="A screenshot of a computer&#10;&#10;Description automatically generated"/>
+                    <pic:cNvPicPr/>
+                  </pic:nvPicPr>
+                  <pic:blipFill>
+                    <a:blip r:embed="rId33"/>
+                    <a:stretch>
+                      <a:fillRect/>
+                    </a:stretch>
+                  </pic:blipFill>
+                  <pic:spPr>
+                    <a:xfrm>
+                      <a:off x="0" y="0"/>
+                      <a:ext cx="5943600" cy="2807970"/>
+                    </a:xfrm>
+                    <a:prstGeom prst="rect">
+                      <a:avLst/>
+                    </a:prstGeom>
+                  </pic:spPr>
+                </pic:pic>
+              </a:graphicData>
+            </a:graphic>
+          </wp:inline>
+        </w:drawing>
+      </w:r>
+    </w:p>
+    <w:p>
+      <w:pPr>
+        <w:pStyle w:val="Heading3"/>
+      </w:pPr>
+      <w:bookmarkStart w:id="59" w:name="_Toc184308503"/>
+      <w:r>
+        <w:t>Đơn hàng</w:t>
+      </w:r>
+      <w:bookmarkEnd w:id="59"/>
+    </w:p>
+    <w:p>
+      <w:r>
+        <w:rPr>
+          <w:noProof/>
+        </w:rPr>
+        <w:drawing>
+          <wp:inline distT="0" distB="0" distL="0" distR="0" wp14:anchorId="1737B929" wp14:editId="4FC717A3">
+            <wp:extent cx="5943600" cy="2827655"/>
+            <wp:effectExtent l="0" t="0" r="0" b="0"/>
+            <wp:docPr id="946338648" name="Picture 1" descr="A screenshot of a menu&#10;&#10;Description automatically generated"/>
+            <wp:cNvGraphicFramePr>
+              <a:graphicFrameLocks xmlns:a="http://schemas.openxmlformats.org/drawingml/2006/main" noChangeAspect="1"/>
+            </wp:cNvGraphicFramePr>
+            <a:graphic xmlns:a="http://schemas.openxmlformats.org/drawingml/2006/main">
+              <a:graphicData uri="http://schemas.openxmlformats.org/drawingml/2006/picture">
+                <pic:pic xmlns:pic="http://schemas.openxmlformats.org/drawingml/2006/picture">
+                  <pic:nvPicPr>
+                    <pic:cNvPr id="1947352290" name="Picture 1" descr="A screenshot of a menu&#10;&#10;Description automatically generated"/>
+                    <pic:cNvPicPr/>
+                  </pic:nvPicPr>
+                  <pic:blipFill>
+                    <a:blip r:embed="rId34"/>
+                    <a:stretch>
+                      <a:fillRect/>
+                    </a:stretch>
+                  </pic:blipFill>
+                  <pic:spPr>
+                    <a:xfrm>
+                      <a:off x="0" y="0"/>
+                      <a:ext cx="5943600" cy="2827655"/>
+                    </a:xfrm>
+                    <a:prstGeom prst="rect">
+                      <a:avLst/>
+                    </a:prstGeom>
+                  </pic:spPr>
+                </pic:pic>
+              </a:graphicData>
+            </a:graphic>
+          </wp:inline>
+        </w:drawing>
+      </w:r>
+    </w:p>
+    <w:p>
+      <w:pPr>
+        <w:pStyle w:val="Heading3"/>
+      </w:pPr>
+      <w:bookmarkStart w:id="60" w:name="_Toc184308504"/>
+      <w:r>
+        <w:lastRenderedPageBreak/>
+        <w:t>Quản lý sản phẩm</w:t>
+      </w:r>
+      <w:bookmarkEnd w:id="60"/>
+    </w:p>
+    <w:p>
+      <w:r>
+        <w:rPr>
+          <w:noProof/>
+        </w:rPr>
+        <w:drawing>
+          <wp:inline distT="0" distB="0" distL="0" distR="0" wp14:anchorId="23E29578" wp14:editId="468CDA7C">
+            <wp:extent cx="5943600" cy="2831465"/>
+            <wp:effectExtent l="0" t="0" r="0" b="6985"/>
+            <wp:docPr id="679988817" name="Picture 1" descr="A screenshot of a computer&#10;&#10;Description automatically generated"/>
+            <wp:cNvGraphicFramePr>
+              <a:graphicFrameLocks xmlns:a="http://schemas.openxmlformats.org/drawingml/2006/main" noChangeAspect="1"/>
+            </wp:cNvGraphicFramePr>
+            <a:graphic xmlns:a="http://schemas.openxmlformats.org/drawingml/2006/main">
+              <a:graphicData uri="http://schemas.openxmlformats.org/drawingml/2006/picture">
+                <pic:pic xmlns:pic="http://schemas.openxmlformats.org/drawingml/2006/picture">
+                  <pic:nvPicPr>
+                    <pic:cNvPr id="1721228231" name="Picture 1" descr="A screenshot of a computer&#10;&#10;Description automatically generated"/>
+                    <pic:cNvPicPr/>
+                  </pic:nvPicPr>
+                  <pic:blipFill>
+                    <a:blip r:embed="rId35"/>
+                    <a:stretch>
+                      <a:fillRect/>
+                    </a:stretch>
+                  </pic:blipFill>
+                  <pic:spPr>
+                    <a:xfrm>
+                      <a:off x="0" y="0"/>
+                      <a:ext cx="5943600" cy="2831465"/>
+                    </a:xfrm>
+                    <a:prstGeom prst="rect">
+                      <a:avLst/>
+                    </a:prstGeom>
+                  </pic:spPr>
+                </pic:pic>
+              </a:graphicData>
+            </a:graphic>
+          </wp:inline>
+        </w:drawing>
+      </w:r>
+    </w:p>
+    <w:p>
+      <w:pPr>
+        <w:pStyle w:val="Heading3"/>
+      </w:pPr>
+      <w:bookmarkStart w:id="61" w:name="_Toc184308505"/>
+      <w:r>
+        <w:t>Thêm sản phẩm</w:t>
+      </w:r>
+      <w:bookmarkEnd w:id="61"/>
+    </w:p>
+    <w:p>
+      <w:r>
+        <w:rPr>
+          <w:noProof/>
+        </w:rPr>
+        <w:drawing>
+          <wp:inline distT="0" distB="0" distL="0" distR="0" wp14:anchorId="24A6A23D" wp14:editId="27AAB3D0">
+            <wp:extent cx="5943600" cy="2628900"/>
+            <wp:effectExtent l="0" t="0" r="0" b="0"/>
+            <wp:docPr id="1493102408" name="Picture 1" descr="A screenshot of a computer&#10;&#10;Description automatically generated"/>
+            <wp:cNvGraphicFramePr>
+              <a:graphicFrameLocks xmlns:a="http://schemas.openxmlformats.org/drawingml/2006/main" noChangeAspect="1"/>
+            </wp:cNvGraphicFramePr>
+            <a:graphic xmlns:a="http://schemas.openxmlformats.org/drawingml/2006/main">
+              <a:graphicData uri="http://schemas.openxmlformats.org/drawingml/2006/picture">
+                <pic:pic xmlns:pic="http://schemas.openxmlformats.org/drawingml/2006/picture">
+                  <pic:nvPicPr>
+                    <pic:cNvPr id="1203734066" name="Picture 1" descr="A screenshot of a computer&#10;&#10;Description automatically generated"/>
+                    <pic:cNvPicPr/>
+                  </pic:nvPicPr>
+                  <pic:blipFill>
+                    <a:blip r:embed="rId36"/>
+                    <a:stretch>
+                      <a:fillRect/>
+                    </a:stretch>
+                  </pic:blipFill>
+                  <pic:spPr>
+                    <a:xfrm>
+                      <a:off x="0" y="0"/>
+                      <a:ext cx="5943600" cy="2628900"/>
+                    </a:xfrm>
+                    <a:prstGeom prst="rect">
+                      <a:avLst/>
+                    </a:prstGeom>
+                  </pic:spPr>
+                </pic:pic>
+              </a:graphicData>
+            </a:graphic>
+          </wp:inline>
+        </w:drawing>
+      </w:r>
+    </w:p>
+    <w:p>
+      <w:pPr>
+        <w:pStyle w:val="Heading3"/>
+      </w:pPr>
+      <w:bookmarkStart w:id="62" w:name="_Toc184308506"/>
+      <w:r>
+        <w:lastRenderedPageBreak/>
+        <w:t>Chỉnh sửa sản phẩm</w:t>
+      </w:r>
+      <w:bookmarkEnd w:id="62"/>
+    </w:p>
+    <w:p>
+      <w:r>
+        <w:rPr>
+          <w:noProof/>
+        </w:rPr>
+        <w:drawing>
+          <wp:inline distT="0" distB="0" distL="0" distR="0" wp14:anchorId="5AC0E823" wp14:editId="35965BAF">
+            <wp:extent cx="5943600" cy="2829560"/>
+            <wp:effectExtent l="0" t="0" r="0" b="8890"/>
+            <wp:docPr id="522775485" name="Picture 1" descr="A screenshot of a computer&#10;&#10;Description automatically generated"/>
+            <wp:cNvGraphicFramePr>
+              <a:graphicFrameLocks xmlns:a="http://schemas.openxmlformats.org/drawingml/2006/main" noChangeAspect="1"/>
+            </wp:cNvGraphicFramePr>
+            <a:graphic xmlns:a="http://schemas.openxmlformats.org/drawingml/2006/main">
+              <a:graphicData uri="http://schemas.openxmlformats.org/drawingml/2006/picture">
+                <pic:pic xmlns:pic="http://schemas.openxmlformats.org/drawingml/2006/picture">
+                  <pic:nvPicPr>
+                    <pic:cNvPr id="274730807" name="Picture 1" descr="A screenshot of a computer&#10;&#10;Description automatically generated"/>
+                    <pic:cNvPicPr/>
+                  </pic:nvPicPr>
+                  <pic:blipFill>
+                    <a:blip r:embed="rId37"/>
+                    <a:stretch>
+                      <a:fillRect/>
+                    </a:stretch>
+                  </pic:blipFill>
+                  <pic:spPr>
+                    <a:xfrm>
+                      <a:off x="0" y="0"/>
+                      <a:ext cx="5943600" cy="2829560"/>
+                    </a:xfrm>
+                    <a:prstGeom prst="rect">
+                      <a:avLst/>
+                    </a:prstGeom>
+                  </pic:spPr>
+                </pic:pic>
+              </a:graphicData>
+            </a:graphic>
+          </wp:inline>
+        </w:drawing>
+      </w:r>
+    </w:p>
+    <w:p>
+      <w:pPr>
+        <w:pStyle w:val="Heading3"/>
+      </w:pPr>
+      <w:bookmarkStart w:id="63" w:name="_Toc184308507"/>
+      <w:r>
+        <w:t>Chi tiết sản phẩm</w:t>
+      </w:r>
+      <w:bookmarkEnd w:id="63"/>
+    </w:p>
+    <w:p>
+      <w:r>
+        <w:rPr>
+          <w:noProof/>
+        </w:rPr>
+        <w:drawing>
+          <wp:inline distT="0" distB="0" distL="0" distR="0" wp14:anchorId="644821A9" wp14:editId="3E404F79">
+            <wp:extent cx="5943600" cy="2815590"/>
+            <wp:effectExtent l="0" t="0" r="0" b="3810"/>
+            <wp:docPr id="284026656" name="Picture 1" descr="A hamburger on a white background&#10;&#10;Description automatically generated"/>
+            <wp:cNvGraphicFramePr>
+              <a:graphicFrameLocks xmlns:a="http://schemas.openxmlformats.org/drawingml/2006/main" noChangeAspect="1"/>
+            </wp:cNvGraphicFramePr>
+            <a:graphic xmlns:a="http://schemas.openxmlformats.org/drawingml/2006/main">
+              <a:graphicData uri="http://schemas.openxmlformats.org/drawingml/2006/picture">
+                <pic:pic xmlns:pic="http://schemas.openxmlformats.org/drawingml/2006/picture">
+                  <pic:nvPicPr>
+                    <pic:cNvPr id="1471979913" name="Picture 1" descr="A hamburger on a white background&#10;&#10;Description automatically generated"/>
+                    <pic:cNvPicPr/>
+                  </pic:nvPicPr>
+                  <pic:blipFill>
+                    <a:blip r:embed="rId38"/>
+                    <a:stretch>
+                      <a:fillRect/>
+                    </a:stretch>
+                  </pic:blipFill>
+                  <pic:spPr>
+                    <a:xfrm>
+                      <a:off x="0" y="0"/>
+                      <a:ext cx="5943600" cy="2815590"/>
+                    </a:xfrm>
+                    <a:prstGeom prst="rect">
+                      <a:avLst/>
+                    </a:prstGeom>
+                  </pic:spPr>
+                </pic:pic>
+              </a:graphicData>
+            </a:graphic>
+          </wp:inline>
+        </w:drawing>
+      </w:r>
+    </w:p>
+    <w:p>
+      <w:pPr>
         <w:pStyle w:val="Heading2"/>
       </w:pPr>
       <w:bookmarkStart w:id="64" w:name="_Toc184308508"/>
@@ -18248,6 +18713,7 @@
       </w:pPr>
       <w:bookmarkStart w:id="66" w:name="_Toc184308510"/>
       <w:r>
+        <w:lastRenderedPageBreak/>
         <w:t>Bảng Users (Người dùng)</w:t>
       </w:r>
       <w:bookmarkEnd w:id="66"/>
@@ -18466,7 +18932,6 @@
           <w:sz w:val="24"/>
           <w:szCs w:val="20"/>
         </w:rPr>
-        <w:lastRenderedPageBreak/>
         <w:t>RoleId VARCHAR(20) NOT NULL</w:t>
       </w:r>
       <w:r>
@@ -18757,6 +19222,7 @@
           <w:sz w:val="24"/>
           <w:szCs w:val="20"/>
         </w:rPr>
+        <w:lastRenderedPageBreak/>
         <w:t>CategoryId VARCHAR(20) NOT NULL</w:t>
       </w:r>
       <w:r>
@@ -18973,7 +19439,6 @@
           <w:sz w:val="24"/>
           <w:szCs w:val="20"/>
         </w:rPr>
-        <w:lastRenderedPageBreak/>
         <w:t>UserId VARCHAR(20) NOT NULL</w:t>
       </w:r>
       <w:r>
@@ -19350,6 +19815,7 @@
       </w:pPr>
       <w:bookmarkStart w:id="72" w:name="_Toc184308516"/>
       <w:r>
+        <w:lastRenderedPageBreak/>
         <w:t>Bảng OrderDetail (Chi tiết đơn hàng)</w:t>
       </w:r>
       <w:bookmarkEnd w:id="72"/>
@@ -19534,7 +20000,6 @@
       </w:pPr>
       <w:bookmarkStart w:id="73" w:name="_Toc184308517"/>
       <w:r>
-        <w:lastRenderedPageBreak/>
         <w:t>Mô hình lập trình</w:t>
       </w:r>
       <w:bookmarkEnd w:id="73"/>
@@ -19580,7 +20045,7 @@
                     <pic:cNvPicPr/>
                   </pic:nvPicPr>
                   <pic:blipFill>
-                    <a:blip r:embed="rId38"/>
+                    <a:blip r:embed="rId39"/>
                     <a:stretch>
                       <a:fillRect/>
                     </a:stretch>
@@ -19617,6 +20082,7 @@
         <w:rPr>
           <w:noProof/>
         </w:rPr>
+        <w:lastRenderedPageBreak/>
         <w:drawing>
           <wp:inline distT="0" distB="0" distL="0" distR="0" wp14:anchorId="304A0BFE" wp14:editId="39E3290A">
             <wp:extent cx="5943600" cy="4367530"/>
@@ -19633,7 +20099,7 @@
                     <pic:cNvPicPr/>
                   </pic:nvPicPr>
                   <pic:blipFill>
-                    <a:blip r:embed="rId39"/>
+                    <a:blip r:embed="rId40"/>
                     <a:stretch>
                       <a:fillRect/>
                     </a:stretch>
@@ -19664,7 +20130,6 @@
         <w:rPr>
           <w:noProof/>
         </w:rPr>
-        <w:lastRenderedPageBreak/>
         <w:drawing>
           <wp:inline distT="0" distB="0" distL="0" distR="0" wp14:anchorId="2A15081F" wp14:editId="46437E11">
             <wp:extent cx="5943600" cy="3322955"/>
@@ -19681,7 +20146,7 @@
                     <pic:cNvPicPr/>
                   </pic:nvPicPr>
                   <pic:blipFill>
-                    <a:blip r:embed="rId40"/>
+                    <a:blip r:embed="rId41"/>
                     <a:stretch>
                       <a:fillRect/>
                     </a:stretch>
@@ -19704,6 +20169,7 @@
     </w:p>
     <w:p>
       <w:r>
+        <w:lastRenderedPageBreak/>
         <w:t>Models: Các class</w:t>
       </w:r>
       <w:r>
@@ -19731,7 +20197,7 @@
                     <pic:cNvPicPr/>
                   </pic:nvPicPr>
                   <pic:blipFill>
-                    <a:blip r:embed="rId41"/>
+                    <a:blip r:embed="rId42"/>
                     <a:stretch>
                       <a:fillRect/>
                     </a:stretch>
@@ -19766,7 +20232,6 @@
       </w:pPr>
       <w:bookmarkStart w:id="76" w:name="_Toc184308520"/>
       <w:r>
-        <w:lastRenderedPageBreak/>
         <w:t>Entity Framework Code First</w:t>
       </w:r>
       <w:bookmarkEnd w:id="76"/>
@@ -19792,7 +20257,7 @@
                     <pic:cNvPicPr/>
                   </pic:nvPicPr>
                   <pic:blipFill>
-                    <a:blip r:embed="rId42"/>
+                    <a:blip r:embed="rId43"/>
                     <a:stretch>
                       <a:fillRect/>
                     </a:stretch>
@@ -19829,6 +20294,7 @@
         <w:rPr>
           <w:noProof/>
         </w:rPr>
+        <w:lastRenderedPageBreak/>
         <w:drawing>
           <wp:inline distT="0" distB="0" distL="0" distR="0" wp14:anchorId="12B1C5E3" wp14:editId="44AE1CAB">
             <wp:extent cx="5943600" cy="1437640"/>
@@ -19845,7 +20311,7 @@
                     <pic:cNvPicPr/>
                   </pic:nvPicPr>
                   <pic:blipFill>
-                    <a:blip r:embed="rId43"/>
+                    <a:blip r:embed="rId44"/>
                     <a:stretch>
                       <a:fillRect/>
                     </a:stretch>
@@ -19898,7 +20364,7 @@
                     <pic:cNvPicPr/>
                   </pic:nvPicPr>
                   <pic:blipFill>
-                    <a:blip r:embed="rId44"/>
+                    <a:blip r:embed="rId45"/>
                     <a:stretch>
                       <a:fillRect/>
                     </a:stretch>
@@ -19962,7 +20428,7 @@
                     <pic:cNvPicPr/>
                   </pic:nvPicPr>
                   <pic:blipFill>
-                    <a:blip r:embed="rId45"/>
+                    <a:blip r:embed="rId46"/>
                     <a:stretch>
                       <a:fillRect/>
                     </a:stretch>
@@ -20008,7 +20474,7 @@
                     <pic:cNvPicPr/>
                   </pic:nvPicPr>
                   <pic:blipFill>
-                    <a:blip r:embed="rId46"/>
+                    <a:blip r:embed="rId47"/>
                     <a:stretch>
                       <a:fillRect/>
                     </a:stretch>
@@ -20049,7 +20515,7 @@
                     <pic:cNvPicPr/>
                   </pic:nvPicPr>
                   <pic:blipFill>
-                    <a:blip r:embed="rId47"/>
+                    <a:blip r:embed="rId48"/>
                     <a:stretch>
                       <a:fillRect/>
                     </a:stretch>
@@ -20108,7 +20574,7 @@
                     <pic:cNvPicPr/>
                   </pic:nvPicPr>
                   <pic:blipFill>
-                    <a:blip r:embed="rId48"/>
+                    <a:blip r:embed="rId49"/>
                     <a:stretch>
                       <a:fillRect/>
                     </a:stretch>
@@ -20161,7 +20627,7 @@
                     <pic:cNvPicPr/>
                   </pic:nvPicPr>
                   <pic:blipFill>
-                    <a:blip r:embed="rId49"/>
+                    <a:blip r:embed="rId50"/>
                     <a:stretch>
                       <a:fillRect/>
                     </a:stretch>
@@ -29068,7 +29534,6 @@
   <w:style w:type="character" w:default="1" w:styleId="DefaultParagraphFont">
     <w:name w:val="Default Paragraph Font"/>
     <w:uiPriority w:val="1"/>
-    <w:semiHidden/>
     <w:unhideWhenUsed/>
   </w:style>
   <w:style w:type="table" w:default="1" w:styleId="TableNormal">
@@ -29600,6 +30065,7 @@
   <w:rsids>
     <w:rsidRoot w:val="00A61215"/>
     <w:rsid w:val="00015039"/>
+    <w:rsid w:val="00051EDF"/>
     <w:rsid w:val="00053425"/>
     <w:rsid w:val="00071A5B"/>
     <w:rsid w:val="000B0132"/>
@@ -29692,6 +30158,7 @@
     <w:rsid w:val="00DF27C2"/>
     <w:rsid w:val="00E3303C"/>
     <w:rsid w:val="00E536C3"/>
+    <w:rsid w:val="00E53E2F"/>
     <w:rsid w:val="00E614AF"/>
     <w:rsid w:val="00E83C0E"/>
     <w:rsid w:val="00E871D1"/>

</xml_diff>